<commit_message>
Uploaded MidSURE poster draft
</commit_message>
<xml_diff>
--- a/research_paper/annotated_bibliography.docx
+++ b/research_paper/annotated_bibliography.docx
@@ -641,6 +641,9 @@
       </w:pPr>
       <w:r>
         <w:t>I</w:t>
+      </w:r>
+      <w:r>
+        <w:t>n</w:t>
       </w:r>
       <w:r>
         <w:t xml:space="preserve"> pursuit of continual and non-invasive blood pressure monitoring (as </w:t>
@@ -2013,10 +2016,6 @@
 </file>
 
 <file path=customXml/item1.xml><?xml version="1.0" encoding="utf-8"?>
-<b:Sources xmlns:b="http://schemas.openxmlformats.org/officeDocument/2006/bibliography" xmlns="http://schemas.openxmlformats.org/officeDocument/2006/bibliography" SelectedStyle="\IEEE2006OfficeOnline.xsl" StyleName="IEEE" Version="2006"/>
-</file>
-
-<file path=customXml/item2.xml><?xml version="1.0" encoding="utf-8"?>
 <ct:contentTypeSchema xmlns:ct="http://schemas.microsoft.com/office/2006/metadata/contentType" xmlns:ma="http://schemas.microsoft.com/office/2006/metadata/properties/metaAttributes" ct:_="" ma:_="" ma:contentTypeName="Document" ma:contentTypeID="0x010100F14CD388DED4954489E3E791A0D1147B" ma:contentTypeVersion="10" ma:contentTypeDescription="Create a new document." ma:contentTypeScope="" ma:versionID="452d971a22bcd7aa32e603a96b499642">
   <xsd:schema xmlns:xsd="http://www.w3.org/2001/XMLSchema" xmlns:xs="http://www.w3.org/2001/XMLSchema" xmlns:p="http://schemas.microsoft.com/office/2006/metadata/properties" xmlns:ns3="e3fa58c4-0b36-4be0-bb40-f7105ca343f5" xmlns:ns4="428d6801-7983-45e9-bded-dea74957bad7" targetNamespace="http://schemas.microsoft.com/office/2006/metadata/properties" ma:root="true" ma:fieldsID="8854bbd9d17530c2ce2e3a6ee7b900d8" ns3:_="" ns4:_="">
     <xsd:import namespace="e3fa58c4-0b36-4be0-bb40-f7105ca343f5"/>
@@ -2221,7 +2220,17 @@
 </ct:contentTypeSchema>
 </file>
 
+<file path=customXml/item2.xml><?xml version="1.0" encoding="utf-8"?>
+<b:Sources xmlns:b="http://schemas.openxmlformats.org/officeDocument/2006/bibliography" xmlns="http://schemas.openxmlformats.org/officeDocument/2006/bibliography" SelectedStyle="\IEEE2006OfficeOnline.xsl" StyleName="IEEE" Version="2006"/>
+</file>
+
 <file path=customXml/item3.xml><?xml version="1.0" encoding="utf-8"?>
+<p:properties xmlns:p="http://schemas.microsoft.com/office/2006/metadata/properties" xmlns:xsi="http://www.w3.org/2001/XMLSchema-instance" xmlns:pc="http://schemas.microsoft.com/office/infopath/2007/PartnerControls">
+  <documentManagement/>
+</p:properties>
+</file>
+
+<file path=customXml/item4.xml><?xml version="1.0" encoding="utf-8"?>
 <?mso-contentType ?>
 <FormTemplates xmlns="http://schemas.microsoft.com/sharepoint/v3/contenttype/forms">
   <Display>DocumentLibraryForm</Display>
@@ -2230,21 +2239,7 @@
 </FormTemplates>
 </file>
 
-<file path=customXml/item4.xml><?xml version="1.0" encoding="utf-8"?>
-<p:properties xmlns:p="http://schemas.microsoft.com/office/2006/metadata/properties" xmlns:xsi="http://www.w3.org/2001/XMLSchema-instance" xmlns:pc="http://schemas.microsoft.com/office/infopath/2007/PartnerControls">
-  <documentManagement/>
-</p:properties>
-</file>
-
 <file path=customXml/itemProps1.xml><?xml version="1.0" encoding="utf-8"?>
-<ds:datastoreItem xmlns:ds="http://schemas.openxmlformats.org/officeDocument/2006/customXml" ds:itemID="{74614BA8-8E8D-48AE-8F71-3500FC93C97F}">
-  <ds:schemaRefs>
-    <ds:schemaRef ds:uri="http://schemas.openxmlformats.org/officeDocument/2006/bibliography"/>
-  </ds:schemaRefs>
-</ds:datastoreItem>
-</file>
-
-<file path=customXml/itemProps2.xml><?xml version="1.0" encoding="utf-8"?>
 <ds:datastoreItem xmlns:ds="http://schemas.openxmlformats.org/officeDocument/2006/customXml" ds:itemID="{20B1BA82-D946-4198-A933-221FD6915098}">
   <ds:schemaRefs>
     <ds:schemaRef ds:uri="http://schemas.microsoft.com/office/2006/metadata/contentType"/>
@@ -2263,27 +2258,27 @@
 </ds:datastoreItem>
 </file>
 
+<file path=customXml/itemProps2.xml><?xml version="1.0" encoding="utf-8"?>
+<ds:datastoreItem xmlns:ds="http://schemas.openxmlformats.org/officeDocument/2006/customXml" ds:itemID="{74614BA8-8E8D-48AE-8F71-3500FC93C97F}">
+  <ds:schemaRefs>
+    <ds:schemaRef ds:uri="http://schemas.openxmlformats.org/officeDocument/2006/bibliography"/>
+  </ds:schemaRefs>
+</ds:datastoreItem>
+</file>
+
 <file path=customXml/itemProps3.xml><?xml version="1.0" encoding="utf-8"?>
+<ds:datastoreItem xmlns:ds="http://schemas.openxmlformats.org/officeDocument/2006/customXml" ds:itemID="{6C46AA66-CEE4-4E7A-AE26-97310FC8DC28}">
+  <ds:schemaRefs>
+    <ds:schemaRef ds:uri="http://schemas.microsoft.com/office/2006/metadata/properties"/>
+    <ds:schemaRef ds:uri="http://schemas.microsoft.com/office/infopath/2007/PartnerControls"/>
+  </ds:schemaRefs>
+</ds:datastoreItem>
+</file>
+
+<file path=customXml/itemProps4.xml><?xml version="1.0" encoding="utf-8"?>
 <ds:datastoreItem xmlns:ds="http://schemas.openxmlformats.org/officeDocument/2006/customXml" ds:itemID="{FDC5E433-7DEB-49EE-A9C8-E6DDAEC841EC}">
   <ds:schemaRefs>
     <ds:schemaRef ds:uri="http://schemas.microsoft.com/sharepoint/v3/contenttype/forms"/>
   </ds:schemaRefs>
 </ds:datastoreItem>
-</file>
-
-<file path=customXml/itemProps4.xml><?xml version="1.0" encoding="utf-8"?>
-<ds:datastoreItem xmlns:ds="http://schemas.openxmlformats.org/officeDocument/2006/customXml" ds:itemID="{6C46AA66-CEE4-4E7A-AE26-97310FC8DC28}">
-  <ds:schemaRefs>
-    <ds:schemaRef ds:uri="http://purl.org/dc/terms/"/>
-    <ds:schemaRef ds:uri="e3fa58c4-0b36-4be0-bb40-f7105ca343f5"/>
-    <ds:schemaRef ds:uri="http://purl.org/dc/elements/1.1/"/>
-    <ds:schemaRef ds:uri="428d6801-7983-45e9-bded-dea74957bad7"/>
-    <ds:schemaRef ds:uri="http://schemas.microsoft.com/office/2006/documentManagement/types"/>
-    <ds:schemaRef ds:uri="http://schemas.openxmlformats.org/package/2006/metadata/core-properties"/>
-    <ds:schemaRef ds:uri="http://schemas.microsoft.com/office/infopath/2007/PartnerControls"/>
-    <ds:schemaRef ds:uri="http://schemas.microsoft.com/office/2006/metadata/properties"/>
-    <ds:schemaRef ds:uri="http://www.w3.org/XML/1998/namespace"/>
-    <ds:schemaRef ds:uri="http://purl.org/dc/dcmitype/"/>
-  </ds:schemaRefs>
-</ds:datastoreItem>
 </file>
</xml_diff>